<commit_message>
added pdf and modified docx
</commit_message>
<xml_diff>
--- a/output.docx
+++ b/output.docx
@@ -69,10 +69,64 @@
     </w:p>
     <w:p>
       <w:pPr>
+        <w:pStyle w:val="Heading3"/>
+      </w:pPr>
+      <w:bookmarkStart w:id="23" w:name="convert-this-guide"/>
+      <w:bookmarkEnd w:id="23"/>
+      <w:r>
+        <w:t xml:space="preserve">Convert this guide</w:t>
+      </w:r>
+    </w:p>
+    <w:p>
+      <w:pPr>
+        <w:pStyle w:val="SourceCode"/>
+      </w:pPr>
+      <w:r>
+        <w:rPr>
+          <w:rStyle w:val="NormalTok"/>
+        </w:rPr>
+        <w:t xml:space="preserve">$ </w:t>
+      </w:r>
+      <w:r>
+        <w:rPr>
+          <w:rStyle w:val="ExtensionTok"/>
+        </w:rPr>
+        <w:t xml:space="preserve">pandoc</w:t>
+      </w:r>
+      <w:r>
+        <w:rPr>
+          <w:rStyle w:val="NormalTok"/>
+        </w:rPr>
+        <w:t xml:space="preserve"> -o output.docx -f markdown -t docx README.md   ## docx</w:t>
+      </w:r>
+      <w:r>
+        <w:br w:type="textWrapping"/>
+      </w:r>
+      <w:r>
+        <w:rPr>
+          <w:rStyle w:val="NormalTok"/>
+        </w:rPr>
+        <w:t xml:space="preserve">$ </w:t>
+      </w:r>
+      <w:r>
+        <w:rPr>
+          <w:rStyle w:val="ExtensionTok"/>
+        </w:rPr>
+        <w:t xml:space="preserve">pandoc</w:t>
+      </w:r>
+      <w:r>
+        <w:rPr>
+          <w:rStyle w:val="NormalTok"/>
+        </w:rPr>
+        <w:t xml:space="preserve"> -o output.pdf README.md                        ## pdf</w:t>
+      </w:r>
+    </w:p>
+    <w:p>
+      <w:pPr>
         <w:pStyle w:val="Heading2"/>
       </w:pPr>
-      <w:bookmarkStart w:id="23" w:name="apk-file"/>
-      <w:bookmarkEnd w:id="23"/>
+      <w:bookmarkStart w:id="24" w:name="apk-file"/>
+      <w:bookmarkEnd w:id="24"/>
       <w:r>
         <w:t xml:space="preserve">APK file</w:t>
       </w:r>
@@ -89,8 +143,8 @@
       <w:pPr>
         <w:pStyle w:val="Heading2"/>
       </w:pPr>
-      <w:bookmarkStart w:id="24" w:name="signed-apk-file"/>
-      <w:bookmarkEnd w:id="24"/>
+      <w:bookmarkStart w:id="25" w:name="signed-apk-file"/>
+      <w:bookmarkEnd w:id="25"/>
       <w:r>
         <w:t xml:space="preserve">Signed APK file</w:t>
       </w:r>
@@ -115,8 +169,8 @@
       <w:pPr>
         <w:pStyle w:val="Heading2"/>
       </w:pPr>
-      <w:bookmarkStart w:id="25" w:name="guide-to-generate-a-signed-apk-using-android-studio"/>
-      <w:bookmarkEnd w:id="25"/>
+      <w:bookmarkStart w:id="26" w:name="guide-to-generate-a-signed-apk-using-android-studio"/>
+      <w:bookmarkEnd w:id="26"/>
       <w:r>
         <w:t xml:space="preserve">Guide to Generate a signed APK using Android Studio</w:t>
       </w:r>
@@ -139,7 +193,7 @@
       <w:r>
         <w:t xml:space="preserve"> </w:t>
       </w:r>
-      <w:hyperlink r:id="rId26">
+      <w:hyperlink r:id="rId27">
         <w:r>
           <w:rPr>
             <w:rStyle w:val="Hyperlink"/>
@@ -385,6 +439,651 @@
         <w:pStyle w:val="BodyText"/>
       </w:pPr>
       <w:r>
+        <w:rPr>
+          <w:b/>
+        </w:rPr>
+        <w:t xml:space="preserve">Requirements</w:t>
+      </w:r>
+    </w:p>
+    <w:p>
+      <w:pPr>
+        <w:pStyle w:val="SourceCode"/>
+      </w:pPr>
+      <w:r>
+        <w:rPr>
+          <w:rStyle w:val="NormalTok"/>
+        </w:rPr>
+        <w:t xml:space="preserve">$ </w:t>
+      </w:r>
+      <w:r>
+        <w:rPr>
+          <w:rStyle w:val="FunctionTok"/>
+        </w:rPr>
+        <w:t xml:space="preserve">sudo</w:t>
+      </w:r>
+      <w:r>
+        <w:rPr>
+          <w:rStyle w:val="NormalTok"/>
+        </w:rPr>
+        <w:t xml:space="preserve"> add-apt-repository ppa:cwchien/gradle    ## add a gradle ppa repository </w:t>
+      </w:r>
+      <w:r>
+        <w:br w:type="textWrapping"/>
+      </w:r>
+      <w:r>
+        <w:rPr>
+          <w:rStyle w:val="NormalTok"/>
+        </w:rPr>
+        <w:t xml:space="preserve">$ </w:t>
+      </w:r>
+      <w:r>
+        <w:rPr>
+          <w:rStyle w:val="FunctionTok"/>
+        </w:rPr>
+        <w:t xml:space="preserve">sudo</w:t>
+      </w:r>
+      <w:r>
+        <w:rPr>
+          <w:rStyle w:val="NormalTok"/>
+        </w:rPr>
+        <w:t xml:space="preserve"> apt update                               ## update apt repositories to get the new ppa</w:t>
+      </w:r>
+      <w:r>
+        <w:br w:type="textWrapping"/>
+      </w:r>
+      <w:r>
+        <w:rPr>
+          <w:rStyle w:val="NormalTok"/>
+        </w:rPr>
+        <w:t xml:space="preserve">$ </w:t>
+      </w:r>
+      <w:r>
+        <w:rPr>
+          <w:rStyle w:val="FunctionTok"/>
+        </w:rPr>
+        <w:t xml:space="preserve">sudo</w:t>
+      </w:r>
+      <w:r>
+        <w:rPr>
+          <w:rStyle w:val="NormalTok"/>
+        </w:rPr>
+        <w:t xml:space="preserve"> apt install gradle zipalign apksigner    ## install all dependencies to build android</w:t>
+      </w:r>
+      <w:r>
+        <w:br w:type="textWrapping"/>
+      </w:r>
+      <w:r>
+        <w:rPr>
+          <w:rStyle w:val="NormalTok"/>
+        </w:rPr>
+        <w:t xml:space="preserve">$ </w:t>
+      </w:r>
+      <w:r>
+        <w:rPr>
+          <w:rStyle w:val="ExtensionTok"/>
+        </w:rPr>
+        <w:t xml:space="preserve">npm</w:t>
+      </w:r>
+      <w:r>
+        <w:rPr>
+          <w:rStyle w:val="NormalTok"/>
+        </w:rPr>
+        <w:t xml:space="preserve"> i -g cordova                              ## install cordova globally</w:t>
+      </w:r>
+      <w:r>
+        <w:br w:type="textWrapping"/>
+      </w:r>
+      <w:r>
+        <w:rPr>
+          <w:rStyle w:val="NormalTok"/>
+        </w:rPr>
+        <w:t xml:space="preserve">$ </w:t>
+      </w:r>
+      <w:r>
+        <w:rPr>
+          <w:rStyle w:val="ExtensionTok"/>
+        </w:rPr>
+        <w:t xml:space="preserve">npm</w:t>
+      </w:r>
+      <w:r>
+        <w:rPr>
+          <w:rStyle w:val="NormalTok"/>
+        </w:rPr>
+        <w:t xml:space="preserve"> run cordova requirements                  ## check if all requirements are satisfied</w:t>
+      </w:r>
+    </w:p>
+    <w:p>
+      <w:pPr>
+        <w:pStyle w:val="FirstParagraph"/>
+      </w:pPr>
+      <w:r>
+        <w:t xml:space="preserve">Verify cordova versions, should be at least the following:</w:t>
+      </w:r>
+    </w:p>
+    <w:p>
+      <w:pPr>
+        <w:pStyle w:val="SourceCode"/>
+      </w:pPr>
+      <w:r>
+        <w:rPr>
+          <w:rStyle w:val="ErrorTok"/>
+        </w:rPr>
+        <w:t xml:space="preserve">"dependencies":</w:t>
+      </w:r>
+      <w:r>
+        <w:rPr>
+          <w:rStyle w:val="NormalTok"/>
+        </w:rPr>
+        <w:t xml:space="preserve"> </w:t>
+      </w:r>
+      <w:r>
+        <w:rPr>
+          <w:rStyle w:val="FunctionTok"/>
+        </w:rPr>
+        <w:t xml:space="preserve">{</w:t>
+      </w:r>
+      <w:r>
+        <w:br w:type="textWrapping"/>
+      </w:r>
+      <w:r>
+        <w:rPr>
+          <w:rStyle w:val="NormalTok"/>
+        </w:rPr>
+        <w:t xml:space="preserve">    </w:t>
+      </w:r>
+      <w:r>
+        <w:rPr>
+          <w:rStyle w:val="DataTypeTok"/>
+        </w:rPr>
+        <w:t xml:space="preserve">"cordova-android"</w:t>
+      </w:r>
+      <w:r>
+        <w:rPr>
+          <w:rStyle w:val="FunctionTok"/>
+        </w:rPr>
+        <w:t xml:space="preserve">:</w:t>
+      </w:r>
+      <w:r>
+        <w:rPr>
+          <w:rStyle w:val="NormalTok"/>
+        </w:rPr>
+        <w:t xml:space="preserve"> </w:t>
+      </w:r>
+      <w:r>
+        <w:rPr>
+          <w:rStyle w:val="StringTok"/>
+        </w:rPr>
+        <w:t xml:space="preserve">"^9.0.0"</w:t>
+      </w:r>
+      <w:r>
+        <w:rPr>
+          <w:rStyle w:val="FunctionTok"/>
+        </w:rPr>
+        <w:t xml:space="preserve">,</w:t>
+      </w:r>
+      <w:r>
+        <w:br w:type="textWrapping"/>
+      </w:r>
+      <w:r>
+        <w:rPr>
+          <w:rStyle w:val="NormalTok"/>
+        </w:rPr>
+        <w:t xml:space="preserve">    </w:t>
+      </w:r>
+      <w:r>
+        <w:rPr>
+          <w:rStyle w:val="DataTypeTok"/>
+        </w:rPr>
+        <w:t xml:space="preserve">"cordova-custom-config"</w:t>
+      </w:r>
+      <w:r>
+        <w:rPr>
+          <w:rStyle w:val="FunctionTok"/>
+        </w:rPr>
+        <w:t xml:space="preserve">:</w:t>
+      </w:r>
+      <w:r>
+        <w:rPr>
+          <w:rStyle w:val="NormalTok"/>
+        </w:rPr>
+        <w:t xml:space="preserve"> </w:t>
+      </w:r>
+      <w:r>
+        <w:rPr>
+          <w:rStyle w:val="StringTok"/>
+        </w:rPr>
+        <w:t xml:space="preserve">"^5.1.0"</w:t>
+      </w:r>
+      <w:r>
+        <w:rPr>
+          <w:rStyle w:val="FunctionTok"/>
+        </w:rPr>
+        <w:t xml:space="preserve">,</w:t>
+      </w:r>
+      <w:r>
+        <w:br w:type="textWrapping"/>
+      </w:r>
+      <w:r>
+        <w:rPr>
+          <w:rStyle w:val="NormalTok"/>
+        </w:rPr>
+        <w:t xml:space="preserve">    </w:t>
+      </w:r>
+      <w:r>
+        <w:rPr>
+          <w:rStyle w:val="DataTypeTok"/>
+        </w:rPr>
+        <w:t xml:space="preserve">"cordova-ios"</w:t>
+      </w:r>
+      <w:r>
+        <w:rPr>
+          <w:rStyle w:val="FunctionTok"/>
+        </w:rPr>
+        <w:t xml:space="preserve">:</w:t>
+      </w:r>
+      <w:r>
+        <w:rPr>
+          <w:rStyle w:val="NormalTok"/>
+        </w:rPr>
+        <w:t xml:space="preserve"> </w:t>
+      </w:r>
+      <w:r>
+        <w:rPr>
+          <w:rStyle w:val="StringTok"/>
+        </w:rPr>
+        <w:t xml:space="preserve">"^6.1.0"</w:t>
+      </w:r>
+      <w:r>
+        <w:rPr>
+          <w:rStyle w:val="FunctionTok"/>
+        </w:rPr>
+        <w:t xml:space="preserve">,</w:t>
+      </w:r>
+      <w:r>
+        <w:br w:type="textWrapping"/>
+      </w:r>
+      <w:r>
+        <w:rPr>
+          <w:rStyle w:val="NormalTok"/>
+        </w:rPr>
+        <w:t xml:space="preserve">    </w:t>
+      </w:r>
+      <w:r>
+        <w:rPr>
+          <w:rStyle w:val="DataTypeTok"/>
+        </w:rPr>
+        <w:t xml:space="preserve">"cordova-plugin-device"</w:t>
+      </w:r>
+      <w:r>
+        <w:rPr>
+          <w:rStyle w:val="FunctionTok"/>
+        </w:rPr>
+        <w:t xml:space="preserve">:</w:t>
+      </w:r>
+      <w:r>
+        <w:rPr>
+          <w:rStyle w:val="NormalTok"/>
+        </w:rPr>
+        <w:t xml:space="preserve"> </w:t>
+      </w:r>
+      <w:r>
+        <w:rPr>
+          <w:rStyle w:val="StringTok"/>
+        </w:rPr>
+        <w:t xml:space="preserve">"^2.0.3"</w:t>
+      </w:r>
+      <w:r>
+        <w:rPr>
+          <w:rStyle w:val="FunctionTok"/>
+        </w:rPr>
+        <w:t xml:space="preserve">,</w:t>
+      </w:r>
+      <w:r>
+        <w:br w:type="textWrapping"/>
+      </w:r>
+      <w:r>
+        <w:rPr>
+          <w:rStyle w:val="NormalTok"/>
+        </w:rPr>
+        <w:t xml:space="preserve">    </w:t>
+      </w:r>
+      <w:r>
+        <w:rPr>
+          <w:rStyle w:val="DataTypeTok"/>
+        </w:rPr>
+        <w:t xml:space="preserve">"cordova-plugin-ionic-webview"</w:t>
+      </w:r>
+      <w:r>
+        <w:rPr>
+          <w:rStyle w:val="FunctionTok"/>
+        </w:rPr>
+        <w:t xml:space="preserve">:</w:t>
+      </w:r>
+      <w:r>
+        <w:rPr>
+          <w:rStyle w:val="NormalTok"/>
+        </w:rPr>
+        <w:t xml:space="preserve"> </w:t>
+      </w:r>
+      <w:r>
+        <w:rPr>
+          <w:rStyle w:val="StringTok"/>
+        </w:rPr>
+        <w:t xml:space="preserve">"^5.0.0"</w:t>
+      </w:r>
+      <w:r>
+        <w:rPr>
+          <w:rStyle w:val="FunctionTok"/>
+        </w:rPr>
+        <w:t xml:space="preserve">,</w:t>
+      </w:r>
+      <w:r>
+        <w:br w:type="textWrapping"/>
+      </w:r>
+      <w:r>
+        <w:rPr>
+          <w:rStyle w:val="NormalTok"/>
+        </w:rPr>
+        <w:t xml:space="preserve">    </w:t>
+      </w:r>
+      <w:r>
+        <w:rPr>
+          <w:rStyle w:val="DataTypeTok"/>
+        </w:rPr>
+        <w:t xml:space="preserve">"cordova-plugin-ionic-keyboard"</w:t>
+      </w:r>
+      <w:r>
+        <w:rPr>
+          <w:rStyle w:val="FunctionTok"/>
+        </w:rPr>
+        <w:t xml:space="preserve">:</w:t>
+      </w:r>
+      <w:r>
+        <w:rPr>
+          <w:rStyle w:val="NormalTok"/>
+        </w:rPr>
+        <w:t xml:space="preserve"> </w:t>
+      </w:r>
+      <w:r>
+        <w:rPr>
+          <w:rStyle w:val="StringTok"/>
+        </w:rPr>
+        <w:t xml:space="preserve">"^2.2.0"</w:t>
+      </w:r>
+      <w:r>
+        <w:rPr>
+          <w:rStyle w:val="FunctionTok"/>
+        </w:rPr>
+        <w:t xml:space="preserve">,</w:t>
+      </w:r>
+      <w:r>
+        <w:br w:type="textWrapping"/>
+      </w:r>
+      <w:r>
+        <w:rPr>
+          <w:rStyle w:val="NormalTok"/>
+        </w:rPr>
+        <w:t xml:space="preserve">    </w:t>
+      </w:r>
+      <w:r>
+        <w:rPr>
+          <w:rStyle w:val="DataTypeTok"/>
+        </w:rPr>
+        <w:t xml:space="preserve">"cordova-plugin-splashscreen"</w:t>
+      </w:r>
+      <w:r>
+        <w:rPr>
+          <w:rStyle w:val="FunctionTok"/>
+        </w:rPr>
+        <w:t xml:space="preserve">:</w:t>
+      </w:r>
+      <w:r>
+        <w:rPr>
+          <w:rStyle w:val="NormalTok"/>
+        </w:rPr>
+        <w:t xml:space="preserve"> </w:t>
+      </w:r>
+      <w:r>
+        <w:rPr>
+          <w:rStyle w:val="StringTok"/>
+        </w:rPr>
+        <w:t xml:space="preserve">"^6.0.0"</w:t>
+      </w:r>
+      <w:r>
+        <w:rPr>
+          <w:rStyle w:val="FunctionTok"/>
+        </w:rPr>
+        <w:t xml:space="preserve">,</w:t>
+      </w:r>
+      <w:r>
+        <w:br w:type="textWrapping"/>
+      </w:r>
+      <w:r>
+        <w:rPr>
+          <w:rStyle w:val="NormalTok"/>
+        </w:rPr>
+        <w:t xml:space="preserve">    </w:t>
+      </w:r>
+      <w:r>
+        <w:rPr>
+          <w:rStyle w:val="DataTypeTok"/>
+        </w:rPr>
+        <w:t xml:space="preserve">"cordova-plugin-statusbar"</w:t>
+      </w:r>
+      <w:r>
+        <w:rPr>
+          <w:rStyle w:val="FunctionTok"/>
+        </w:rPr>
+        <w:t xml:space="preserve">:</w:t>
+      </w:r>
+      <w:r>
+        <w:rPr>
+          <w:rStyle w:val="NormalTok"/>
+        </w:rPr>
+        <w:t xml:space="preserve"> </w:t>
+      </w:r>
+      <w:r>
+        <w:rPr>
+          <w:rStyle w:val="StringTok"/>
+        </w:rPr>
+        <w:t xml:space="preserve">"^2.4.3"</w:t>
+      </w:r>
+      <w:r>
+        <w:rPr>
+          <w:rStyle w:val="FunctionTok"/>
+        </w:rPr>
+        <w:t xml:space="preserve">,</w:t>
+      </w:r>
+      <w:r>
+        <w:br w:type="textWrapping"/>
+      </w:r>
+      <w:r>
+        <w:rPr>
+          <w:rStyle w:val="NormalTok"/>
+        </w:rPr>
+        <w:t xml:space="preserve">    </w:t>
+      </w:r>
+      <w:r>
+        <w:rPr>
+          <w:rStyle w:val="DataTypeTok"/>
+        </w:rPr>
+        <w:t xml:space="preserve">"cordova-plugin-whitelist"</w:t>
+      </w:r>
+      <w:r>
+        <w:rPr>
+          <w:rStyle w:val="FunctionTok"/>
+        </w:rPr>
+        <w:t xml:space="preserve">:</w:t>
+      </w:r>
+      <w:r>
+        <w:rPr>
+          <w:rStyle w:val="NormalTok"/>
+        </w:rPr>
+        <w:t xml:space="preserve"> </w:t>
+      </w:r>
+      <w:r>
+        <w:rPr>
+          <w:rStyle w:val="StringTok"/>
+        </w:rPr>
+        <w:t xml:space="preserve">"^1.3.4"</w:t>
+      </w:r>
+      <w:r>
+        <w:br w:type="textWrapping"/>
+      </w:r>
+      <w:r>
+        <w:rPr>
+          <w:rStyle w:val="FunctionTok"/>
+        </w:rPr>
+        <w:t xml:space="preserve">}</w:t>
+      </w:r>
+      <w:r>
+        <w:rPr>
+          <w:rStyle w:val="ErrorTok"/>
+        </w:rPr>
+        <w:t xml:space="preserve">,</w:t>
+      </w:r>
+      <w:r>
+        <w:br w:type="textWrapping"/>
+      </w:r>
+      <w:r>
+        <w:rPr>
+          <w:rStyle w:val="ErrorTok"/>
+        </w:rPr>
+        <w:t xml:space="preserve">"devDependencies":</w:t>
+      </w:r>
+      <w:r>
+        <w:rPr>
+          <w:rStyle w:val="NormalTok"/>
+        </w:rPr>
+        <w:t xml:space="preserve"> </w:t>
+      </w:r>
+      <w:r>
+        <w:rPr>
+          <w:rStyle w:val="FunctionTok"/>
+        </w:rPr>
+        <w:t xml:space="preserve">{</w:t>
+      </w:r>
+      <w:r>
+        <w:br w:type="textWrapping"/>
+      </w:r>
+      <w:r>
+        <w:rPr>
+          <w:rStyle w:val="NormalTok"/>
+        </w:rPr>
+        <w:t xml:space="preserve">    </w:t>
+      </w:r>
+      <w:r>
+        <w:rPr>
+          <w:rStyle w:val="DataTypeTok"/>
+        </w:rPr>
+        <w:t xml:space="preserve">"cordova"</w:t>
+      </w:r>
+      <w:r>
+        <w:rPr>
+          <w:rStyle w:val="FunctionTok"/>
+        </w:rPr>
+        <w:t xml:space="preserve">:</w:t>
+      </w:r>
+      <w:r>
+        <w:rPr>
+          <w:rStyle w:val="NormalTok"/>
+        </w:rPr>
+        <w:t xml:space="preserve"> </w:t>
+      </w:r>
+      <w:r>
+        <w:rPr>
+          <w:rStyle w:val="StringTok"/>
+        </w:rPr>
+        <w:t xml:space="preserve">"^10.0.0"</w:t>
+      </w:r>
+      <w:r>
+        <w:br w:type="textWrapping"/>
+      </w:r>
+      <w:r>
+        <w:rPr>
+          <w:rStyle w:val="FunctionTok"/>
+        </w:rPr>
+        <w:t xml:space="preserve">}</w:t>
+      </w:r>
+    </w:p>
+    <w:p>
+      <w:pPr>
+        <w:pStyle w:val="FirstParagraph"/>
+      </w:pPr>
+      <w:r>
+        <w:t xml:space="preserve">After this, just do the following commands:</w:t>
+      </w:r>
+    </w:p>
+    <w:p>
+      <w:pPr>
+        <w:pStyle w:val="SourceCode"/>
+      </w:pPr>
+      <w:r>
+        <w:rPr>
+          <w:rStyle w:val="NormalTok"/>
+        </w:rPr>
+        <w:t xml:space="preserve">$ </w:t>
+      </w:r>
+      <w:r>
+        <w:rPr>
+          <w:rStyle w:val="FunctionTok"/>
+        </w:rPr>
+        <w:t xml:space="preserve">mkdir</w:t>
+      </w:r>
+      <w:r>
+        <w:rPr>
+          <w:rStyle w:val="NormalTok"/>
+        </w:rPr>
+        <w:t xml:space="preserve"> www                                     ## create www dir, where the build files will be</w:t>
+      </w:r>
+      <w:r>
+        <w:br w:type="textWrapping"/>
+      </w:r>
+      <w:r>
+        <w:rPr>
+          <w:rStyle w:val="NormalTok"/>
+        </w:rPr>
+        <w:t xml:space="preserve">$ </w:t>
+      </w:r>
+      <w:r>
+        <w:rPr>
+          <w:rStyle w:val="ExtensionTok"/>
+        </w:rPr>
+        <w:t xml:space="preserve">npm</w:t>
+      </w:r>
+      <w:r>
+        <w:rPr>
+          <w:rStyle w:val="NormalTok"/>
+        </w:rPr>
+        <w:t xml:space="preserve"> run cordova platform add android          ## add android platform</w:t>
+      </w:r>
+      <w:r>
+        <w:br w:type="textWrapping"/>
+      </w:r>
+      <w:r>
+        <w:rPr>
+          <w:rStyle w:val="NormalTok"/>
+        </w:rPr>
+        <w:t xml:space="preserve">$ </w:t>
+      </w:r>
+      <w:r>
+        <w:rPr>
+          <w:rStyle w:val="ExtensionTok"/>
+        </w:rPr>
+        <w:t xml:space="preserve">npm</w:t>
+      </w:r>
+      <w:r>
+        <w:rPr>
+          <w:rStyle w:val="NormalTok"/>
+        </w:rPr>
+        <w:t xml:space="preserve"> run cordova:prepare android               ## prepare build</w:t>
+      </w:r>
+    </w:p>
+    <w:p>
+      <w:pPr>
+        <w:pStyle w:val="FirstParagraph"/>
+      </w:pPr>
+      <w:r>
         <w:t xml:space="preserve">If you are creating your first app and have something like pusher notifications, you will need to generate a Firebase app.</w:t>
       </w:r>
     </w:p>
@@ -866,7 +1565,7 @@
         <w:pStyle w:val="FirstParagraph"/>
       </w:pPr>
       <w:r>
-        <w:t xml:space="preserve">After this, just do the following commands:</w:t>
+        <w:t xml:space="preserve">Finally, build the app:</w:t>
       </w:r>
     </w:p>
     <w:p>
@@ -881,15 +1580,34 @@
       </w:r>
       <w:r>
         <w:rPr>
-          <w:rStyle w:val="FunctionTok"/>
-        </w:rPr>
-        <w:t xml:space="preserve">sudo</w:t>
-      </w:r>
-      <w:r>
-        <w:rPr>
-          <w:rStyle w:val="NormalTok"/>
-        </w:rPr>
-        <w:t xml:space="preserve"> add-apt-repository ppa:cwchien/gradle    ## add a gradle ppa repository </w:t>
+          <w:rStyle w:val="ExtensionTok"/>
+        </w:rPr>
+        <w:t xml:space="preserve">npm</w:t>
+      </w:r>
+      <w:r>
+        <w:rPr>
+          <w:rStyle w:val="NormalTok"/>
+        </w:rPr>
+        <w:t xml:space="preserve"> run cordova:build android                 ## build android</w:t>
+      </w:r>
+    </w:p>
+    <w:p>
+      <w:pPr>
+        <w:pStyle w:val="FirstParagraph"/>
+      </w:pPr>
+      <w:r>
+        <w:t xml:space="preserve">If build succeed, lets finish it:</w:t>
+      </w:r>
+    </w:p>
+    <w:p>
+      <w:pPr>
+        <w:pStyle w:val="SourceCode"/>
+      </w:pPr>
+      <w:r>
+        <w:rPr>
+          <w:rStyle w:val="CommentTok"/>
+        </w:rPr>
+        <w:t xml:space="preserve">## Enter the folder that have the .apk</w:t>
       </w:r>
       <w:r>
         <w:br w:type="textWrapping"/>
@@ -902,15 +1620,132 @@
       </w:r>
       <w:r>
         <w:rPr>
-          <w:rStyle w:val="FunctionTok"/>
-        </w:rPr>
-        <w:t xml:space="preserve">sudo</w:t>
-      </w:r>
-      <w:r>
-        <w:rPr>
-          <w:rStyle w:val="NormalTok"/>
-        </w:rPr>
-        <w:t xml:space="preserve"> apt update                               ## update apt repositories to get the new ppa</w:t>
+          <w:rStyle w:val="BuiltInTok"/>
+        </w:rPr>
+        <w:t xml:space="preserve">cd</w:t>
+      </w:r>
+      <w:r>
+        <w:rPr>
+          <w:rStyle w:val="NormalTok"/>
+        </w:rPr>
+        <w:t xml:space="preserve"> platforms/android/app/build/outputs/apk/release/</w:t>
+      </w:r>
+      <w:r>
+        <w:br w:type="textWrapping"/>
+      </w:r>
+      <w:r>
+        <w:br w:type="textWrapping"/>
+      </w:r>
+      <w:r>
+        <w:rPr>
+          <w:rStyle w:val="CommentTok"/>
+        </w:rPr>
+        <w:t xml:space="preserve">## If you are in Windows, do this, else just go ahead</w:t>
+      </w:r>
+      <w:r>
+        <w:br w:type="textWrapping"/>
+      </w:r>
+      <w:r>
+        <w:rPr>
+          <w:rStyle w:val="ExtensionTok"/>
+        </w:rPr>
+        <w:t xml:space="preserve">Copy</w:t>
+      </w:r>
+      <w:r>
+        <w:rPr>
+          <w:rStyle w:val="NormalTok"/>
+        </w:rPr>
+        <w:t xml:space="preserve"> file app-release-unsigned.apk </w:t>
+      </w:r>
+      <w:r>
+        <w:br w:type="textWrapping"/>
+      </w:r>
+      <w:r>
+        <w:rPr>
+          <w:rStyle w:val="ExtensionTok"/>
+        </w:rPr>
+        <w:t xml:space="preserve">Go</w:t>
+      </w:r>
+      <w:r>
+        <w:rPr>
+          <w:rStyle w:val="NormalTok"/>
+        </w:rPr>
+        <w:t xml:space="preserve"> to folder C:\Program Files\Java\jdk1.8.0_231\bin </w:t>
+      </w:r>
+      <w:r>
+        <w:br w:type="textWrapping"/>
+      </w:r>
+      <w:r>
+        <w:rPr>
+          <w:rStyle w:val="ExtensionTok"/>
+        </w:rPr>
+        <w:t xml:space="preserve">Delete</w:t>
+      </w:r>
+      <w:r>
+        <w:rPr>
+          <w:rStyle w:val="NormalTok"/>
+        </w:rPr>
+        <w:t xml:space="preserve"> app-release-unsigned.apk if file exists. </w:t>
+      </w:r>
+      <w:r>
+        <w:br w:type="textWrapping"/>
+      </w:r>
+      <w:r>
+        <w:rPr>
+          <w:rStyle w:val="ExtensionTok"/>
+        </w:rPr>
+        <w:t xml:space="preserve">Delete</w:t>
+      </w:r>
+      <w:r>
+        <w:rPr>
+          <w:rStyle w:val="NormalTok"/>
+        </w:rPr>
+        <w:t xml:space="preserve"> my-release-key.keystore if file exists. </w:t>
+      </w:r>
+      <w:r>
+        <w:br w:type="textWrapping"/>
+      </w:r>
+      <w:r>
+        <w:rPr>
+          <w:rStyle w:val="ExtensionTok"/>
+        </w:rPr>
+        <w:t xml:space="preserve">Paste</w:t>
+      </w:r>
+      <w:r>
+        <w:rPr>
+          <w:rStyle w:val="NormalTok"/>
+        </w:rPr>
+        <w:t xml:space="preserve"> file app-release-unsigned.apk </w:t>
+      </w:r>
+      <w:r>
+        <w:br w:type="textWrapping"/>
+      </w:r>
+      <w:r>
+        <w:rPr>
+          <w:rStyle w:val="CommentTok"/>
+        </w:rPr>
+        <w:t xml:space="preserve">## Windows part ends</w:t>
+      </w:r>
+      <w:r>
+        <w:br w:type="textWrapping"/>
+      </w:r>
+      <w:r>
+        <w:br w:type="textWrapping"/>
+      </w:r>
+      <w:r>
+        <w:rPr>
+          <w:rStyle w:val="CommentTok"/>
+        </w:rPr>
+        <w:t xml:space="preserve">## If you are just updating the app, you can skip the next two commands and go right to jarsigner</w:t>
+      </w:r>
+      <w:r>
+        <w:br w:type="textWrapping"/>
+      </w:r>
+      <w:r>
+        <w:rPr>
+          <w:rStyle w:val="CommentTok"/>
+        </w:rPr>
+        <w:t xml:space="preserve">## Generate a signing key in JKS format and then convert it to PKCS12</w:t>
       </w:r>
       <w:r>
         <w:br w:type="textWrapping"/>
@@ -923,15 +1758,15 @@
       </w:r>
       <w:r>
         <w:rPr>
-          <w:rStyle w:val="FunctionTok"/>
-        </w:rPr>
-        <w:t xml:space="preserve">sudo</w:t>
-      </w:r>
-      <w:r>
-        <w:rPr>
-          <w:rStyle w:val="NormalTok"/>
-        </w:rPr>
-        <w:t xml:space="preserve"> apt install gradle zipalign apksigner    ## install all dependencies to build android</w:t>
+          <w:rStyle w:val="ExtensionTok"/>
+        </w:rPr>
+        <w:t xml:space="preserve">keytool</w:t>
+      </w:r>
+      <w:r>
+        <w:rPr>
+          <w:rStyle w:val="NormalTok"/>
+        </w:rPr>
+        <w:t xml:space="preserve"> -genkey -v -keystore my-release-key.keystore -alias alias_name -keyalg RSA -keysize 2048 -validity 10000</w:t>
       </w:r>
       <w:r>
         <w:br w:type="textWrapping"/>
@@ -946,13 +1781,271 @@
         <w:rPr>
           <w:rStyle w:val="ExtensionTok"/>
         </w:rPr>
-        <w:t xml:space="preserve">npm</w:t>
-      </w:r>
-      <w:r>
-        <w:rPr>
-          <w:rStyle w:val="NormalTok"/>
-        </w:rPr>
-        <w:t xml:space="preserve"> i -g cordova                              ## add cordova to the project</w:t>
+        <w:t xml:space="preserve">keytool</w:t>
+      </w:r>
+      <w:r>
+        <w:rPr>
+          <w:rStyle w:val="NormalTok"/>
+        </w:rPr>
+        <w:t xml:space="preserve"> -importkeystore -srckeystore my-release-key.keystore -destkeystore my-release-key.keystore -deststoretype pkcs12</w:t>
+      </w:r>
+      <w:r>
+        <w:br w:type="textWrapping"/>
+      </w:r>
+      <w:r>
+        <w:br w:type="textWrapping"/>
+      </w:r>
+      <w:r>
+        <w:rPr>
+          <w:rStyle w:val="CommentTok"/>
+        </w:rPr>
+        <w:t xml:space="preserve">## Once this last command has been ran and its prompts have been answered a file called my-release-key.keystore will be created in the current directory. </w:t>
+      </w:r>
+      <w:r>
+        <w:br w:type="textWrapping"/>
+      </w:r>
+      <w:r>
+        <w:br w:type="textWrapping"/>
+      </w:r>
+      <w:r>
+        <w:rPr>
+          <w:rStyle w:val="CommentTok"/>
+        </w:rPr>
+        <w:t xml:space="preserve">###</w:t>
+      </w:r>
+      <w:r>
+        <w:br w:type="textWrapping"/>
+      </w:r>
+      <w:r>
+        <w:rPr>
+          <w:rStyle w:val="CommentTok"/>
+        </w:rPr>
+        <w:t xml:space="preserve">### </w:t>
+      </w:r>
+      <w:r>
+        <w:rPr>
+          <w:rStyle w:val="AlertTok"/>
+        </w:rPr>
+        <w:t xml:space="preserve">WARNING</w:t>
+      </w:r>
+      <w:r>
+        <w:rPr>
+          <w:rStyle w:val="CommentTok"/>
+        </w:rPr>
+        <w:t xml:space="preserve">: Save this file and keep it somewhere safe. If it is </w:t>
+      </w:r>
+      <w:r>
+        <w:br w:type="textWrapping"/>
+      </w:r>
+      <w:r>
+        <w:rPr>
+          <w:rStyle w:val="CommentTok"/>
+        </w:rPr>
+        <w:t xml:space="preserve">### lost the Google Play Store will not accept updates for this app!</w:t>
+      </w:r>
+      <w:r>
+        <w:br w:type="textWrapping"/>
+      </w:r>
+      <w:r>
+        <w:rPr>
+          <w:rStyle w:val="CommentTok"/>
+        </w:rPr>
+        <w:t xml:space="preserve">###</w:t>
+      </w:r>
+      <w:r>
+        <w:br w:type="textWrapping"/>
+      </w:r>
+      <w:r>
+        <w:br w:type="textWrapping"/>
+      </w:r>
+      <w:r>
+        <w:rPr>
+          <w:rStyle w:val="CommentTok"/>
+        </w:rPr>
+        <w:t xml:space="preserve">## If you are in Windows do this, else just go ahead</w:t>
+      </w:r>
+      <w:r>
+        <w:br w:type="textWrapping"/>
+      </w:r>
+      <w:r>
+        <w:rPr>
+          <w:rStyle w:val="ExtensionTok"/>
+        </w:rPr>
+        <w:t xml:space="preserve">Copy</w:t>
+      </w:r>
+      <w:r>
+        <w:rPr>
+          <w:rStyle w:val="NormalTok"/>
+        </w:rPr>
+        <w:t xml:space="preserve"> file app-release-unsigned.apk</w:t>
+      </w:r>
+      <w:r>
+        <w:br w:type="textWrapping"/>
+      </w:r>
+      <w:r>
+        <w:rPr>
+          <w:rStyle w:val="ExtensionTok"/>
+        </w:rPr>
+        <w:t xml:space="preserve">Copy</w:t>
+      </w:r>
+      <w:r>
+        <w:rPr>
+          <w:rStyle w:val="NormalTok"/>
+        </w:rPr>
+        <w:t xml:space="preserve"> file my-release-key.keystore</w:t>
+      </w:r>
+      <w:r>
+        <w:br w:type="textWrapping"/>
+      </w:r>
+      <w:r>
+        <w:rPr>
+          <w:rStyle w:val="ExtensionTok"/>
+        </w:rPr>
+        <w:t xml:space="preserve">Go</w:t>
+      </w:r>
+      <w:r>
+        <w:rPr>
+          <w:rStyle w:val="NormalTok"/>
+        </w:rPr>
+        <w:t xml:space="preserve"> to folder C:\Program Files (x86)\</w:t>
+      </w:r>
+      <w:r>
+        <w:rPr>
+          <w:rStyle w:val="ExtensionTok"/>
+        </w:rPr>
+        <w:t xml:space="preserve">Android</w:t>
+      </w:r>
+      <w:r>
+        <w:rPr>
+          <w:rStyle w:val="NormalTok"/>
+        </w:rPr>
+        <w:t xml:space="preserve">\android-sdk\build-tools\28.0.3</w:t>
+      </w:r>
+      <w:r>
+        <w:br w:type="textWrapping"/>
+      </w:r>
+      <w:r>
+        <w:rPr>
+          <w:rStyle w:val="ExtensionTok"/>
+        </w:rPr>
+        <w:t xml:space="preserve">Delete</w:t>
+      </w:r>
+      <w:r>
+        <w:rPr>
+          <w:rStyle w:val="NormalTok"/>
+        </w:rPr>
+        <w:t xml:space="preserve"> app-release-unsigned.apk if file exists.</w:t>
+      </w:r>
+      <w:r>
+        <w:br w:type="textWrapping"/>
+      </w:r>
+      <w:r>
+        <w:rPr>
+          <w:rStyle w:val="ExtensionTok"/>
+        </w:rPr>
+        <w:t xml:space="preserve">Delete</w:t>
+      </w:r>
+      <w:r>
+        <w:rPr>
+          <w:rStyle w:val="NormalTok"/>
+        </w:rPr>
+        <w:t xml:space="preserve"> HelloWorld.apk if file exists.</w:t>
+      </w:r>
+      <w:r>
+        <w:br w:type="textWrapping"/>
+      </w:r>
+      <w:r>
+        <w:rPr>
+          <w:rStyle w:val="ExtensionTok"/>
+        </w:rPr>
+        <w:t xml:space="preserve">Delete</w:t>
+      </w:r>
+      <w:r>
+        <w:rPr>
+          <w:rStyle w:val="NormalTok"/>
+        </w:rPr>
+        <w:t xml:space="preserve"> my-release-key.keystore if file exists.</w:t>
+      </w:r>
+      <w:r>
+        <w:br w:type="textWrapping"/>
+      </w:r>
+      <w:r>
+        <w:rPr>
+          <w:rStyle w:val="ExtensionTok"/>
+        </w:rPr>
+        <w:t xml:space="preserve">Delete</w:t>
+      </w:r>
+      <w:r>
+        <w:rPr>
+          <w:rStyle w:val="NormalTok"/>
+        </w:rPr>
+        <w:t xml:space="preserve"> Welever.apk if file exists.</w:t>
+      </w:r>
+      <w:r>
+        <w:br w:type="textWrapping"/>
+      </w:r>
+      <w:r>
+        <w:rPr>
+          <w:rStyle w:val="ExtensionTok"/>
+        </w:rPr>
+        <w:t xml:space="preserve">Delete</w:t>
+      </w:r>
+      <w:r>
+        <w:rPr>
+          <w:rStyle w:val="NormalTok"/>
+        </w:rPr>
+        <w:t xml:space="preserve"> projecty-signed.apk if file exists.</w:t>
+      </w:r>
+      <w:r>
+        <w:br w:type="textWrapping"/>
+      </w:r>
+      <w:r>
+        <w:rPr>
+          <w:rStyle w:val="ExtensionTok"/>
+        </w:rPr>
+        <w:t xml:space="preserve">Paste</w:t>
+      </w:r>
+      <w:r>
+        <w:rPr>
+          <w:rStyle w:val="NormalTok"/>
+        </w:rPr>
+        <w:t xml:space="preserve"> file app-release-unsigned.apk</w:t>
+      </w:r>
+      <w:r>
+        <w:br w:type="textWrapping"/>
+      </w:r>
+      <w:r>
+        <w:rPr>
+          <w:rStyle w:val="ExtensionTok"/>
+        </w:rPr>
+        <w:t xml:space="preserve">Paste</w:t>
+      </w:r>
+      <w:r>
+        <w:rPr>
+          <w:rStyle w:val="NormalTok"/>
+        </w:rPr>
+        <w:t xml:space="preserve"> file my-release-key.keystore</w:t>
+      </w:r>
+      <w:r>
+        <w:br w:type="textWrapping"/>
+      </w:r>
+      <w:r>
+        <w:rPr>
+          <w:rStyle w:val="CommentTok"/>
+        </w:rPr>
+        <w:t xml:space="preserve">## Windows part ends</w:t>
+      </w:r>
+      <w:r>
+        <w:br w:type="textWrapping"/>
+      </w:r>
+      <w:r>
+        <w:br w:type="textWrapping"/>
+      </w:r>
+      <w:r>
+        <w:rPr>
+          <w:rStyle w:val="CommentTok"/>
+        </w:rPr>
+        <w:t xml:space="preserve">## Optimize the APK</w:t>
       </w:r>
       <w:r>
         <w:br w:type="textWrapping"/>
@@ -965,15 +2058,27 @@
       </w:r>
       <w:r>
         <w:rPr>
-          <w:rStyle w:val="FunctionTok"/>
-        </w:rPr>
-        <w:t xml:space="preserve">mkdir</w:t>
-      </w:r>
-      <w:r>
-        <w:rPr>
-          <w:rStyle w:val="NormalTok"/>
-        </w:rPr>
-        <w:t xml:space="preserve"> www                                     ## create www dir, where the build files will be</w:t>
+          <w:rStyle w:val="ExtensionTok"/>
+        </w:rPr>
+        <w:t xml:space="preserve">zipalign</w:t>
+      </w:r>
+      <w:r>
+        <w:rPr>
+          <w:rStyle w:val="NormalTok"/>
+        </w:rPr>
+        <w:t xml:space="preserve"> -v 4 app-release-unsigned.apk projecty-unsigned.apk</w:t>
+      </w:r>
+      <w:r>
+        <w:br w:type="textWrapping"/>
+      </w:r>
+      <w:r>
+        <w:br w:type="textWrapping"/>
+      </w:r>
+      <w:r>
+        <w:rPr>
+          <w:rStyle w:val="CommentTok"/>
+        </w:rPr>
+        <w:t xml:space="preserve">## Sign the app with JAR Signature Schema V1 and APK Signature Schema V2</w:t>
       </w:r>
       <w:r>
         <w:br w:type="textWrapping"/>
@@ -988,13 +2093,25 @@
         <w:rPr>
           <w:rStyle w:val="ExtensionTok"/>
         </w:rPr>
-        <w:t xml:space="preserve">npm</w:t>
-      </w:r>
-      <w:r>
-        <w:rPr>
-          <w:rStyle w:val="NormalTok"/>
-        </w:rPr>
-        <w:t xml:space="preserve"> run cordova platform add android          ## add android platform</w:t>
+        <w:t xml:space="preserve">apksigner</w:t>
+      </w:r>
+      <w:r>
+        <w:rPr>
+          <w:rStyle w:val="NormalTok"/>
+        </w:rPr>
+        <w:t xml:space="preserve"> sign --verbose --ks my-release-key.keystore --ks-key-alias alias_name --out projecty-signed.apk projecty-unsigned.apk </w:t>
+      </w:r>
+      <w:r>
+        <w:br w:type="textWrapping"/>
+      </w:r>
+      <w:r>
+        <w:br w:type="textWrapping"/>
+      </w:r>
+      <w:r>
+        <w:rPr>
+          <w:rStyle w:val="CommentTok"/>
+        </w:rPr>
+        <w:t xml:space="preserve">## Verify signature (ignore warnings)</w:t>
       </w:r>
       <w:r>
         <w:br w:type="textWrapping"/>
@@ -1009,589 +2126,24 @@
         <w:rPr>
           <w:rStyle w:val="ExtensionTok"/>
         </w:rPr>
-        <w:t xml:space="preserve">npm</w:t>
-      </w:r>
-      <w:r>
-        <w:rPr>
-          <w:rStyle w:val="NormalTok"/>
-        </w:rPr>
-        <w:t xml:space="preserve"> run cordova:prepare android               ## prepare build</w:t>
-      </w:r>
-      <w:r>
-        <w:br w:type="textWrapping"/>
-      </w:r>
-      <w:r>
-        <w:rPr>
-          <w:rStyle w:val="NormalTok"/>
-        </w:rPr>
-        <w:t xml:space="preserve">$ </w:t>
-      </w:r>
-      <w:r>
-        <w:rPr>
-          <w:rStyle w:val="ExtensionTok"/>
-        </w:rPr>
-        <w:t xml:space="preserve">npm</w:t>
-      </w:r>
-      <w:r>
-        <w:rPr>
-          <w:rStyle w:val="NormalTok"/>
-        </w:rPr>
-        <w:t xml:space="preserve"> run cordova:build android                 ## build android</w:t>
-      </w:r>
-    </w:p>
-    <w:p>
-      <w:pPr>
-        <w:pStyle w:val="FirstParagraph"/>
-      </w:pPr>
-      <w:r>
-        <w:t xml:space="preserve">If build succeed, lets finish it:</w:t>
-      </w:r>
-    </w:p>
-    <w:p>
-      <w:pPr>
-        <w:pStyle w:val="SourceCode"/>
-      </w:pPr>
+        <w:t xml:space="preserve">apksigner</w:t>
+      </w:r>
+      <w:r>
+        <w:rPr>
+          <w:rStyle w:val="NormalTok"/>
+        </w:rPr>
+        <w:t xml:space="preserve"> verify --verbose projecty-signed.apk</w:t>
+      </w:r>
+      <w:r>
+        <w:br w:type="textWrapping"/>
+      </w:r>
+      <w:r>
+        <w:br w:type="textWrapping"/>
+      </w:r>
       <w:r>
         <w:rPr>
           <w:rStyle w:val="CommentTok"/>
         </w:rPr>
-        <w:t xml:space="preserve">## Enter the folder that have the .apk</w:t>
-      </w:r>
-      <w:r>
-        <w:br w:type="textWrapping"/>
-      </w:r>
-      <w:r>
-        <w:rPr>
-          <w:rStyle w:val="NormalTok"/>
-        </w:rPr>
-        <w:t xml:space="preserve">$ </w:t>
-      </w:r>
-      <w:r>
-        <w:rPr>
-          <w:rStyle w:val="BuiltInTok"/>
-        </w:rPr>
-        <w:t xml:space="preserve">cd</w:t>
-      </w:r>
-      <w:r>
-        <w:rPr>
-          <w:rStyle w:val="NormalTok"/>
-        </w:rPr>
-        <w:t xml:space="preserve"> platforms/android/app/build/outputs/apk/release/</w:t>
-      </w:r>
-      <w:r>
-        <w:br w:type="textWrapping"/>
-      </w:r>
-      <w:r>
-        <w:br w:type="textWrapping"/>
-      </w:r>
-      <w:r>
-        <w:rPr>
-          <w:rStyle w:val="CommentTok"/>
-        </w:rPr>
-        <w:t xml:space="preserve">## If you are in Windows, do this, else just go ahead</w:t>
-      </w:r>
-      <w:r>
-        <w:br w:type="textWrapping"/>
-      </w:r>
-      <w:r>
-        <w:rPr>
-          <w:rStyle w:val="ExtensionTok"/>
-        </w:rPr>
-        <w:t xml:space="preserve">Copy</w:t>
-      </w:r>
-      <w:r>
-        <w:rPr>
-          <w:rStyle w:val="NormalTok"/>
-        </w:rPr>
-        <w:t xml:space="preserve"> file app-release-unsigned.apk </w:t>
-      </w:r>
-      <w:r>
-        <w:br w:type="textWrapping"/>
-      </w:r>
-      <w:r>
-        <w:rPr>
-          <w:rStyle w:val="ExtensionTok"/>
-        </w:rPr>
-        <w:t xml:space="preserve">Go</w:t>
-      </w:r>
-      <w:r>
-        <w:rPr>
-          <w:rStyle w:val="NormalTok"/>
-        </w:rPr>
-        <w:t xml:space="preserve"> to folder C:\Program Files\Java\jdk1.8.0_231\bin </w:t>
-      </w:r>
-      <w:r>
-        <w:br w:type="textWrapping"/>
-      </w:r>
-      <w:r>
-        <w:rPr>
-          <w:rStyle w:val="ExtensionTok"/>
-        </w:rPr>
-        <w:t xml:space="preserve">Delete</w:t>
-      </w:r>
-      <w:r>
-        <w:rPr>
-          <w:rStyle w:val="NormalTok"/>
-        </w:rPr>
-        <w:t xml:space="preserve"> app-release-unsigned.apk if file exists. </w:t>
-      </w:r>
-      <w:r>
-        <w:br w:type="textWrapping"/>
-      </w:r>
-      <w:r>
-        <w:rPr>
-          <w:rStyle w:val="ExtensionTok"/>
-        </w:rPr>
-        <w:t xml:space="preserve">Delete</w:t>
-      </w:r>
-      <w:r>
-        <w:rPr>
-          <w:rStyle w:val="NormalTok"/>
-        </w:rPr>
-        <w:t xml:space="preserve"> my-release-key.keystore if file exists. </w:t>
-      </w:r>
-      <w:r>
-        <w:br w:type="textWrapping"/>
-      </w:r>
-      <w:r>
-        <w:rPr>
-          <w:rStyle w:val="ExtensionTok"/>
-        </w:rPr>
-        <w:t xml:space="preserve">Paste</w:t>
-      </w:r>
-      <w:r>
-        <w:rPr>
-          <w:rStyle w:val="NormalTok"/>
-        </w:rPr>
-        <w:t xml:space="preserve"> file app-release-unsigned.apk </w:t>
-      </w:r>
-      <w:r>
-        <w:br w:type="textWrapping"/>
-      </w:r>
-      <w:r>
-        <w:rPr>
-          <w:rStyle w:val="CommentTok"/>
-        </w:rPr>
-        <w:t xml:space="preserve">## Windows part ends</w:t>
-      </w:r>
-      <w:r>
-        <w:br w:type="textWrapping"/>
-      </w:r>
-      <w:r>
-        <w:br w:type="textWrapping"/>
-      </w:r>
-      <w:r>
-        <w:rPr>
-          <w:rStyle w:val="CommentTok"/>
-        </w:rPr>
-        <w:t xml:space="preserve">## If you are just updating the app, you can skip the next two commands and go right to jarsigner</w:t>
-      </w:r>
-      <w:r>
-        <w:br w:type="textWrapping"/>
-      </w:r>
-      <w:r>
-        <w:rPr>
-          <w:rStyle w:val="CommentTok"/>
-        </w:rPr>
-        <w:t xml:space="preserve">## Generate a signing key in JKS format and then convert it to PKCS12</w:t>
-      </w:r>
-      <w:r>
-        <w:br w:type="textWrapping"/>
-      </w:r>
-      <w:r>
-        <w:rPr>
-          <w:rStyle w:val="NormalTok"/>
-        </w:rPr>
-        <w:t xml:space="preserve">$ </w:t>
-      </w:r>
-      <w:r>
-        <w:rPr>
-          <w:rStyle w:val="ExtensionTok"/>
-        </w:rPr>
-        <w:t xml:space="preserve">keytool</w:t>
-      </w:r>
-      <w:r>
-        <w:rPr>
-          <w:rStyle w:val="NormalTok"/>
-        </w:rPr>
-        <w:t xml:space="preserve"> -genkey -v -keystore my-release-key.keystore -alias alias_name -keyalg RSA -keysize 2048 -validity 10000</w:t>
-      </w:r>
-      <w:r>
-        <w:br w:type="textWrapping"/>
-      </w:r>
-      <w:r>
-        <w:rPr>
-          <w:rStyle w:val="NormalTok"/>
-        </w:rPr>
-        <w:t xml:space="preserve">$ </w:t>
-      </w:r>
-      <w:r>
-        <w:rPr>
-          <w:rStyle w:val="ExtensionTok"/>
-        </w:rPr>
-        <w:t xml:space="preserve">keytool</w:t>
-      </w:r>
-      <w:r>
-        <w:rPr>
-          <w:rStyle w:val="NormalTok"/>
-        </w:rPr>
-        <w:t xml:space="preserve"> -importkeystore -srckeystore my-release-key.keystore -destkeystore my-release-key.keystore -deststoretype pkcs12</w:t>
-      </w:r>
-      <w:r>
-        <w:br w:type="textWrapping"/>
-      </w:r>
-      <w:r>
-        <w:br w:type="textWrapping"/>
-      </w:r>
-      <w:r>
-        <w:rPr>
-          <w:rStyle w:val="CommentTok"/>
-        </w:rPr>
-        <w:t xml:space="preserve">## Once this last command has been ran and its prompts have been answered a file called my-release-key.keystore will be created in the current directory. </w:t>
-      </w:r>
-      <w:r>
-        <w:br w:type="textWrapping"/>
-      </w:r>
-      <w:r>
-        <w:br w:type="textWrapping"/>
-      </w:r>
-      <w:r>
-        <w:rPr>
-          <w:rStyle w:val="CommentTok"/>
-        </w:rPr>
-        <w:t xml:space="preserve">###</w:t>
-      </w:r>
-      <w:r>
-        <w:br w:type="textWrapping"/>
-      </w:r>
-      <w:r>
-        <w:rPr>
-          <w:rStyle w:val="CommentTok"/>
-        </w:rPr>
-        <w:t xml:space="preserve">### </w:t>
-      </w:r>
-      <w:r>
-        <w:rPr>
-          <w:rStyle w:val="AlertTok"/>
-        </w:rPr>
-        <w:t xml:space="preserve">WARNING</w:t>
-      </w:r>
-      <w:r>
-        <w:rPr>
-          <w:rStyle w:val="CommentTok"/>
-        </w:rPr>
-        <w:t xml:space="preserve">: Save this file and keep it somewhere safe. If it is </w:t>
-      </w:r>
-      <w:r>
-        <w:br w:type="textWrapping"/>
-      </w:r>
-      <w:r>
-        <w:rPr>
-          <w:rStyle w:val="CommentTok"/>
-        </w:rPr>
-        <w:t xml:space="preserve">### lost the Google Play Store will not accept updates for this app!</w:t>
-      </w:r>
-      <w:r>
-        <w:br w:type="textWrapping"/>
-      </w:r>
-      <w:r>
-        <w:rPr>
-          <w:rStyle w:val="CommentTok"/>
-        </w:rPr>
-        <w:t xml:space="preserve">###</w:t>
-      </w:r>
-      <w:r>
-        <w:br w:type="textWrapping"/>
-      </w:r>
-      <w:r>
-        <w:br w:type="textWrapping"/>
-      </w:r>
-      <w:r>
-        <w:rPr>
-          <w:rStyle w:val="CommentTok"/>
-        </w:rPr>
-        <w:t xml:space="preserve">## If you are in Windows do this, else just go ahead</w:t>
-      </w:r>
-      <w:r>
-        <w:br w:type="textWrapping"/>
-      </w:r>
-      <w:r>
-        <w:rPr>
-          <w:rStyle w:val="ExtensionTok"/>
-        </w:rPr>
-        <w:t xml:space="preserve">Copy</w:t>
-      </w:r>
-      <w:r>
-        <w:rPr>
-          <w:rStyle w:val="NormalTok"/>
-        </w:rPr>
-        <w:t xml:space="preserve"> file app-release-unsigned.apk</w:t>
-      </w:r>
-      <w:r>
-        <w:br w:type="textWrapping"/>
-      </w:r>
-      <w:r>
-        <w:rPr>
-          <w:rStyle w:val="ExtensionTok"/>
-        </w:rPr>
-        <w:t xml:space="preserve">Copy</w:t>
-      </w:r>
-      <w:r>
-        <w:rPr>
-          <w:rStyle w:val="NormalTok"/>
-        </w:rPr>
-        <w:t xml:space="preserve"> file my-release-key.keystore</w:t>
-      </w:r>
-      <w:r>
-        <w:br w:type="textWrapping"/>
-      </w:r>
-      <w:r>
-        <w:rPr>
-          <w:rStyle w:val="ExtensionTok"/>
-        </w:rPr>
-        <w:t xml:space="preserve">Go</w:t>
-      </w:r>
-      <w:r>
-        <w:rPr>
-          <w:rStyle w:val="NormalTok"/>
-        </w:rPr>
-        <w:t xml:space="preserve"> to folder C:\Program Files (x86)\</w:t>
-      </w:r>
-      <w:r>
-        <w:rPr>
-          <w:rStyle w:val="ExtensionTok"/>
-        </w:rPr>
-        <w:t xml:space="preserve">Android</w:t>
-      </w:r>
-      <w:r>
-        <w:rPr>
-          <w:rStyle w:val="NormalTok"/>
-        </w:rPr>
-        <w:t xml:space="preserve">\android-sdk\build-tools\28.0.3</w:t>
-      </w:r>
-      <w:r>
-        <w:br w:type="textWrapping"/>
-      </w:r>
-      <w:r>
-        <w:rPr>
-          <w:rStyle w:val="ExtensionTok"/>
-        </w:rPr>
-        <w:t xml:space="preserve">Delete</w:t>
-      </w:r>
-      <w:r>
-        <w:rPr>
-          <w:rStyle w:val="NormalTok"/>
-        </w:rPr>
-        <w:t xml:space="preserve"> app-release-unsigned.apk if file exists.</w:t>
-      </w:r>
-      <w:r>
-        <w:br w:type="textWrapping"/>
-      </w:r>
-      <w:r>
-        <w:rPr>
-          <w:rStyle w:val="ExtensionTok"/>
-        </w:rPr>
-        <w:t xml:space="preserve">Delete</w:t>
-      </w:r>
-      <w:r>
-        <w:rPr>
-          <w:rStyle w:val="NormalTok"/>
-        </w:rPr>
-        <w:t xml:space="preserve"> HelloWorld.apk if file exists.</w:t>
-      </w:r>
-      <w:r>
-        <w:br w:type="textWrapping"/>
-      </w:r>
-      <w:r>
-        <w:rPr>
-          <w:rStyle w:val="ExtensionTok"/>
-        </w:rPr>
-        <w:t xml:space="preserve">Delete</w:t>
-      </w:r>
-      <w:r>
-        <w:rPr>
-          <w:rStyle w:val="NormalTok"/>
-        </w:rPr>
-        <w:t xml:space="preserve"> my-release-key.keystore if file exists.</w:t>
-      </w:r>
-      <w:r>
-        <w:br w:type="textWrapping"/>
-      </w:r>
-      <w:r>
-        <w:rPr>
-          <w:rStyle w:val="ExtensionTok"/>
-        </w:rPr>
-        <w:t xml:space="preserve">Delete</w:t>
-      </w:r>
-      <w:r>
-        <w:rPr>
-          <w:rStyle w:val="NormalTok"/>
-        </w:rPr>
-        <w:t xml:space="preserve"> Welever.apk if file exists.</w:t>
-      </w:r>
-      <w:r>
-        <w:br w:type="textWrapping"/>
-      </w:r>
-      <w:r>
-        <w:rPr>
-          <w:rStyle w:val="ExtensionTok"/>
-        </w:rPr>
-        <w:t xml:space="preserve">Delete</w:t>
-      </w:r>
-      <w:r>
-        <w:rPr>
-          <w:rStyle w:val="NormalTok"/>
-        </w:rPr>
-        <w:t xml:space="preserve"> projecty-signed.apk if file exists.</w:t>
-      </w:r>
-      <w:r>
-        <w:br w:type="textWrapping"/>
-      </w:r>
-      <w:r>
-        <w:rPr>
-          <w:rStyle w:val="ExtensionTok"/>
-        </w:rPr>
-        <w:t xml:space="preserve">Paste</w:t>
-      </w:r>
-      <w:r>
-        <w:rPr>
-          <w:rStyle w:val="NormalTok"/>
-        </w:rPr>
-        <w:t xml:space="preserve"> file app-release-unsigned.apk</w:t>
-      </w:r>
-      <w:r>
-        <w:br w:type="textWrapping"/>
-      </w:r>
-      <w:r>
-        <w:rPr>
-          <w:rStyle w:val="ExtensionTok"/>
-        </w:rPr>
-        <w:t xml:space="preserve">Paste</w:t>
-      </w:r>
-      <w:r>
-        <w:rPr>
-          <w:rStyle w:val="NormalTok"/>
-        </w:rPr>
-        <w:t xml:space="preserve"> file my-release-key.keystore</w:t>
-      </w:r>
-      <w:r>
-        <w:br w:type="textWrapping"/>
-      </w:r>
-      <w:r>
-        <w:rPr>
-          <w:rStyle w:val="CommentTok"/>
-        </w:rPr>
-        <w:t xml:space="preserve">## Windows part ends</w:t>
-      </w:r>
-      <w:r>
-        <w:br w:type="textWrapping"/>
-      </w:r>
-      <w:r>
-        <w:br w:type="textWrapping"/>
-      </w:r>
-      <w:r>
-        <w:rPr>
-          <w:rStyle w:val="CommentTok"/>
-        </w:rPr>
-        <w:t xml:space="preserve">## Optimize the APK</w:t>
-      </w:r>
-      <w:r>
-        <w:br w:type="textWrapping"/>
-      </w:r>
-      <w:r>
-        <w:rPr>
-          <w:rStyle w:val="NormalTok"/>
-        </w:rPr>
-        <w:t xml:space="preserve">$ </w:t>
-      </w:r>
-      <w:r>
-        <w:rPr>
-          <w:rStyle w:val="ExtensionTok"/>
-        </w:rPr>
-        <w:t xml:space="preserve">zipalign</w:t>
-      </w:r>
-      <w:r>
-        <w:rPr>
-          <w:rStyle w:val="NormalTok"/>
-        </w:rPr>
-        <w:t xml:space="preserve"> -v 4 app-release-unsigned.apk projecty-unsigned.apk</w:t>
-      </w:r>
-      <w:r>
-        <w:br w:type="textWrapping"/>
-      </w:r>
-      <w:r>
-        <w:br w:type="textWrapping"/>
-      </w:r>
-      <w:r>
-        <w:rPr>
-          <w:rStyle w:val="CommentTok"/>
-        </w:rPr>
-        <w:t xml:space="preserve">## Sign the app with JAR Signature Schema V1 and APK Signature Schema V2</w:t>
-      </w:r>
-      <w:r>
-        <w:br w:type="textWrapping"/>
-      </w:r>
-      <w:r>
-        <w:rPr>
-          <w:rStyle w:val="NormalTok"/>
-        </w:rPr>
-        <w:t xml:space="preserve">$ </w:t>
-      </w:r>
-      <w:r>
-        <w:rPr>
-          <w:rStyle w:val="ExtensionTok"/>
-        </w:rPr>
-        <w:t xml:space="preserve">apksigner</w:t>
-      </w:r>
-      <w:r>
-        <w:rPr>
-          <w:rStyle w:val="NormalTok"/>
-        </w:rPr>
-        <w:t xml:space="preserve"> sign --verbose --ks my-release-key.keystore --ks-key-alias alias_name --out projecty-signed.apk projecty-unsigned.apk </w:t>
-      </w:r>
-      <w:r>
-        <w:br w:type="textWrapping"/>
-      </w:r>
-      <w:r>
-        <w:br w:type="textWrapping"/>
-      </w:r>
-      <w:r>
-        <w:rPr>
-          <w:rStyle w:val="CommentTok"/>
-        </w:rPr>
-        <w:t xml:space="preserve">## Verify signature (ignore warnings)</w:t>
-      </w:r>
-      <w:r>
-        <w:br w:type="textWrapping"/>
-      </w:r>
-      <w:r>
-        <w:rPr>
-          <w:rStyle w:val="NormalTok"/>
-        </w:rPr>
-        <w:t xml:space="preserve">$ </w:t>
-      </w:r>
-      <w:r>
-        <w:rPr>
-          <w:rStyle w:val="ExtensionTok"/>
-        </w:rPr>
-        <w:t xml:space="preserve">apksigner</w:t>
-      </w:r>
-      <w:r>
-        <w:rPr>
-          <w:rStyle w:val="NormalTok"/>
-        </w:rPr>
-        <w:t xml:space="preserve"> verify --verbose projecty-signed.apk</w:t>
-      </w:r>
-      <w:r>
-        <w:br w:type="textWrapping"/>
-      </w:r>
-      <w:r>
-        <w:br w:type="textWrapping"/>
-      </w:r>
-      <w:r>
-        <w:rPr>
-          <w:rStyle w:val="CommentTok"/>
-        </w:rPr>
         <w:t xml:space="preserve">## This generates a final release binary called projecty-signed.apk that can be accepted into the Google Play Store.</w:t>
       </w:r>
     </w:p>
@@ -1599,8 +2151,8 @@
       <w:pPr>
         <w:pStyle w:val="Heading2"/>
       </w:pPr>
-      <w:bookmarkStart w:id="27" w:name="publishing-it-in-the-play-store"/>
-      <w:bookmarkEnd w:id="27"/>
+      <w:bookmarkStart w:id="28" w:name="publishing-it-in-the-play-store"/>
+      <w:bookmarkEnd w:id="28"/>
       <w:r>
         <w:t xml:space="preserve">Publishing it in the Play Store</w:t>
       </w:r>
@@ -1609,8 +2161,8 @@
       <w:pPr>
         <w:pStyle w:val="Heading3"/>
       </w:pPr>
-      <w:bookmarkStart w:id="28" w:name="preparing-to-release"/>
-      <w:bookmarkEnd w:id="28"/>
+      <w:bookmarkStart w:id="29" w:name="preparing-to-release"/>
+      <w:bookmarkEnd w:id="29"/>
       <w:r>
         <w:t xml:space="preserve">Preparing to release</w:t>
       </w:r>
@@ -1784,8 +2336,8 @@
       <w:pPr>
         <w:pStyle w:val="Heading2"/>
       </w:pPr>
-      <w:bookmarkStart w:id="29" w:name="the-big-release-day"/>
-      <w:bookmarkEnd w:id="29"/>
+      <w:bookmarkStart w:id="30" w:name="the-big-release-day"/>
+      <w:bookmarkEnd w:id="30"/>
       <w:r>
         <w:t xml:space="preserve">The big release day</w:t>
       </w:r>
@@ -1794,8 +2346,8 @@
       <w:pPr>
         <w:pStyle w:val="Heading3"/>
       </w:pPr>
-      <w:bookmarkStart w:id="30" w:name="requirements"/>
-      <w:bookmarkEnd w:id="30"/>
+      <w:bookmarkStart w:id="31" w:name="requirements"/>
+      <w:bookmarkEnd w:id="31"/>
       <w:r>
         <w:t xml:space="preserve">Requirements</w:t>
       </w:r>
@@ -1836,8 +2388,8 @@
       <w:pPr>
         <w:pStyle w:val="Heading2"/>
       </w:pPr>
-      <w:bookmarkStart w:id="31" w:name="references"/>
-      <w:bookmarkEnd w:id="31"/>
+      <w:bookmarkStart w:id="32" w:name="references"/>
+      <w:bookmarkEnd w:id="32"/>
       <w:r>
         <w:t xml:space="preserve">References</w:t>
       </w:r>
@@ -1846,7 +2398,7 @@
       <w:pPr>
         <w:pStyle w:val="FirstParagraph"/>
       </w:pPr>
-      <w:hyperlink r:id="rId32">
+      <w:hyperlink r:id="rId33">
         <w:r>
           <w:rPr>
             <w:rStyle w:val="Hyperlink"/>
@@ -1859,7 +2411,7 @@
       <w:pPr>
         <w:pStyle w:val="BodyText"/>
       </w:pPr>
-      <w:hyperlink r:id="rId33">
+      <w:hyperlink r:id="rId34">
         <w:r>
           <w:rPr>
             <w:rStyle w:val="Hyperlink"/>
@@ -1872,7 +2424,7 @@
       <w:pPr>
         <w:pStyle w:val="BodyText"/>
       </w:pPr>
-      <w:hyperlink r:id="rId34">
+      <w:hyperlink r:id="rId35">
         <w:r>
           <w:rPr>
             <w:rStyle w:val="Hyperlink"/>
@@ -1885,7 +2437,7 @@
       <w:pPr>
         <w:pStyle w:val="BodyText"/>
       </w:pPr>
-      <w:hyperlink r:id="rId35">
+      <w:hyperlink r:id="rId36">
         <w:r>
           <w:rPr>
             <w:rStyle w:val="Hyperlink"/>
@@ -1898,8 +2450,8 @@
       <w:pPr>
         <w:pStyle w:val="Heading2"/>
       </w:pPr>
-      <w:bookmarkStart w:id="36" w:name="leonardo-zanotti"/>
-      <w:bookmarkEnd w:id="36"/>
+      <w:bookmarkStart w:id="37" w:name="leonardo-zanotti"/>
+      <w:bookmarkEnd w:id="37"/>
       <w:r>
         <w:t xml:space="preserve">Leonardo Zanotti</w:t>
       </w:r>
@@ -2012,7 +2564,7 @@
     </w:lvl>
   </w:abstractNum>
   <w:abstractNum w:abstractNumId="990">
-    <w:nsid w:val="f9bc0c1b"/>
+    <w:nsid w:val="cd1b8d5b"/>
     <w:multiLevelType w:val="multilevel"/>
     <w:lvl w:ilvl="0">
       <w:numFmt w:val="bullet"/>
@@ -2093,7 +2645,7 @@
     </w:lvl>
   </w:abstractNum>
   <w:abstractNum w:abstractNumId="991">
-    <w:nsid w:val="ab6b38a9"/>
+    <w:nsid w:val="dac826d5"/>
     <w:multiLevelType w:val="multilevel"/>
     <w:lvl w:ilvl="0">
       <w:numFmt w:val="bullet"/>

</xml_diff>

<commit_message>
updated docx and pdf files
</commit_message>
<xml_diff>
--- a/output.docx
+++ b/output.docx
@@ -1565,7 +1565,7 @@
         <w:pStyle w:val="FirstParagraph"/>
       </w:pPr>
       <w:r>
-        <w:t xml:space="preserve">Finally, build the app:</w:t>
+        <w:t xml:space="preserve">Finally, build the app with one of the following commands:</w:t>
       </w:r>
     </w:p>
     <w:p>
@@ -1588,7 +1588,284 @@
         <w:rPr>
           <w:rStyle w:val="NormalTok"/>
         </w:rPr>
-        <w:t xml:space="preserve"> run cordova:build android                 ## build android</w:t>
+        <w:t xml:space="preserve"> run cordova:build android                 ## build android default config</w:t>
+      </w:r>
+      <w:r>
+        <w:br w:type="textWrapping"/>
+      </w:r>
+      <w:r>
+        <w:rPr>
+          <w:rStyle w:val="NormalTok"/>
+        </w:rPr>
+        <w:t xml:space="preserve">$ </w:t>
+      </w:r>
+      <w:r>
+        <w:rPr>
+          <w:rStyle w:val="ExtensionTok"/>
+        </w:rPr>
+        <w:t xml:space="preserve">npm</w:t>
+      </w:r>
+      <w:r>
+        <w:rPr>
+          <w:rStyle w:val="NormalTok"/>
+        </w:rPr>
+        <w:t xml:space="preserve"> run cordova:build-demo android            ## build android demo config</w:t>
+      </w:r>
+      <w:r>
+        <w:br w:type="textWrapping"/>
+      </w:r>
+      <w:r>
+        <w:rPr>
+          <w:rStyle w:val="NormalTok"/>
+        </w:rPr>
+        <w:t xml:space="preserve">$ </w:t>
+      </w:r>
+      <w:r>
+        <w:rPr>
+          <w:rStyle w:val="ExtensionTok"/>
+        </w:rPr>
+        <w:t xml:space="preserve">npm</w:t>
+      </w:r>
+      <w:r>
+        <w:rPr>
+          <w:rStyle w:val="NormalTok"/>
+        </w:rPr>
+        <w:t xml:space="preserve"> run cordova:build-prod android            ## build android prod config</w:t>
+      </w:r>
+    </w:p>
+    <w:p>
+      <w:pPr>
+        <w:pStyle w:val="FirstParagraph"/>
+      </w:pPr>
+      <w:r>
+        <w:t xml:space="preserve">The demo and prod build scripts are defined in the</w:t>
+      </w:r>
+      <w:r>
+        <w:t xml:space="preserve"> </w:t>
+      </w:r>
+      <w:r>
+        <w:rPr>
+          <w:rStyle w:val="VerbatimChar"/>
+        </w:rPr>
+        <w:t xml:space="preserve">package.json</w:t>
+      </w:r>
+      <w:r>
+        <w:t xml:space="preserve"> </w:t>
+      </w:r>
+      <w:r>
+        <w:t xml:space="preserve">as following:</w:t>
+      </w:r>
+    </w:p>
+    <w:p>
+      <w:pPr>
+        <w:pStyle w:val="SourceCode"/>
+      </w:pPr>
+      <w:r>
+        <w:rPr>
+          <w:rStyle w:val="ErrorTok"/>
+        </w:rPr>
+        <w:t xml:space="preserve">"cordova:build-demo":</w:t>
+      </w:r>
+      <w:r>
+        <w:rPr>
+          <w:rStyle w:val="NormalTok"/>
+        </w:rPr>
+        <w:t xml:space="preserve"> </w:t>
+      </w:r>
+      <w:r>
+        <w:rPr>
+          <w:rStyle w:val="ErrorTok"/>
+        </w:rPr>
+        <w:t xml:space="preserve">"ngx-scripts</w:t>
+      </w:r>
+      <w:r>
+        <w:rPr>
+          <w:rStyle w:val="NormalTok"/>
+        </w:rPr>
+        <w:t xml:space="preserve"> </w:t>
+      </w:r>
+      <w:r>
+        <w:rPr>
+          <w:rStyle w:val="ErrorTok"/>
+        </w:rPr>
+        <w:t xml:space="preserve">cordova</w:t>
+      </w:r>
+      <w:r>
+        <w:rPr>
+          <w:rStyle w:val="NormalTok"/>
+        </w:rPr>
+        <w:t xml:space="preserve"> </w:t>
+      </w:r>
+      <w:r>
+        <w:rPr>
+          <w:rStyle w:val="ErrorTok"/>
+        </w:rPr>
+        <w:t xml:space="preserve">build</w:t>
+      </w:r>
+      <w:r>
+        <w:rPr>
+          <w:rStyle w:val="NormalTok"/>
+        </w:rPr>
+        <w:t xml:space="preserve"> </w:t>
+      </w:r>
+      <w:r>
+        <w:rPr>
+          <w:rStyle w:val="ErrorTok"/>
+        </w:rPr>
+        <w:t xml:space="preserve">--device</w:t>
+      </w:r>
+      <w:r>
+        <w:rPr>
+          <w:rStyle w:val="NormalTok"/>
+        </w:rPr>
+        <w:t xml:space="preserve"> </w:t>
+      </w:r>
+      <w:r>
+        <w:rPr>
+          <w:rStyle w:val="ErrorTok"/>
+        </w:rPr>
+        <w:t xml:space="preserve">--debug</w:t>
+      </w:r>
+      <w:r>
+        <w:rPr>
+          <w:rStyle w:val="NormalTok"/>
+        </w:rPr>
+        <w:t xml:space="preserve"> </w:t>
+      </w:r>
+      <w:r>
+        <w:rPr>
+          <w:rStyle w:val="ErrorTok"/>
+        </w:rPr>
+        <w:t xml:space="preserve">--configuration=demo</w:t>
+      </w:r>
+      <w:r>
+        <w:rPr>
+          <w:rStyle w:val="NormalTok"/>
+        </w:rPr>
+        <w:t xml:space="preserve"> </w:t>
+      </w:r>
+      <w:r>
+        <w:rPr>
+          <w:rStyle w:val="ErrorTok"/>
+        </w:rPr>
+        <w:t xml:space="preserve">--copy</w:t>
+      </w:r>
+      <w:r>
+        <w:rPr>
+          <w:rStyle w:val="NormalTok"/>
+        </w:rPr>
+        <w:t xml:space="preserve"> </w:t>
+      </w:r>
+      <w:r>
+        <w:rPr>
+          <w:rStyle w:val="ErrorTok"/>
+        </w:rPr>
+        <w:t xml:space="preserve">www",</w:t>
+      </w:r>
+      <w:r>
+        <w:br w:type="textWrapping"/>
+      </w:r>
+      <w:r>
+        <w:rPr>
+          <w:rStyle w:val="ErrorTok"/>
+        </w:rPr>
+        <w:t xml:space="preserve">"cordova:build-prod":</w:t>
+      </w:r>
+      <w:r>
+        <w:rPr>
+          <w:rStyle w:val="NormalTok"/>
+        </w:rPr>
+        <w:t xml:space="preserve"> </w:t>
+      </w:r>
+      <w:r>
+        <w:rPr>
+          <w:rStyle w:val="ErrorTok"/>
+        </w:rPr>
+        <w:t xml:space="preserve">"ngx-scripts</w:t>
+      </w:r>
+      <w:r>
+        <w:rPr>
+          <w:rStyle w:val="NormalTok"/>
+        </w:rPr>
+        <w:t xml:space="preserve"> </w:t>
+      </w:r>
+      <w:r>
+        <w:rPr>
+          <w:rStyle w:val="ErrorTok"/>
+        </w:rPr>
+        <w:t xml:space="preserve">cordova</w:t>
+      </w:r>
+      <w:r>
+        <w:rPr>
+          <w:rStyle w:val="NormalTok"/>
+        </w:rPr>
+        <w:t xml:space="preserve"> </w:t>
+      </w:r>
+      <w:r>
+        <w:rPr>
+          <w:rStyle w:val="ErrorTok"/>
+        </w:rPr>
+        <w:t xml:space="preserve">build</w:t>
+      </w:r>
+      <w:r>
+        <w:rPr>
+          <w:rStyle w:val="NormalTok"/>
+        </w:rPr>
+        <w:t xml:space="preserve"> </w:t>
+      </w:r>
+      <w:r>
+        <w:rPr>
+          <w:rStyle w:val="ErrorTok"/>
+        </w:rPr>
+        <w:t xml:space="preserve">--device</w:t>
+      </w:r>
+      <w:r>
+        <w:rPr>
+          <w:rStyle w:val="NormalTok"/>
+        </w:rPr>
+        <w:t xml:space="preserve"> </w:t>
+      </w:r>
+      <w:r>
+        <w:rPr>
+          <w:rStyle w:val="ErrorTok"/>
+        </w:rPr>
+        <w:t xml:space="preserve">--prod</w:t>
+      </w:r>
+      <w:r>
+        <w:rPr>
+          <w:rStyle w:val="NormalTok"/>
+        </w:rPr>
+        <w:t xml:space="preserve"> </w:t>
+      </w:r>
+      <w:r>
+        <w:rPr>
+          <w:rStyle w:val="ErrorTok"/>
+        </w:rPr>
+        <w:t xml:space="preserve">--release</w:t>
+      </w:r>
+      <w:r>
+        <w:rPr>
+          <w:rStyle w:val="NormalTok"/>
+        </w:rPr>
+        <w:t xml:space="preserve"> </w:t>
+      </w:r>
+      <w:r>
+        <w:rPr>
+          <w:rStyle w:val="ErrorTok"/>
+        </w:rPr>
+        <w:t xml:space="preserve">--copy</w:t>
+      </w:r>
+      <w:r>
+        <w:rPr>
+          <w:rStyle w:val="NormalTok"/>
+        </w:rPr>
+        <w:t xml:space="preserve"> </w:t>
+      </w:r>
+      <w:r>
+        <w:rPr>
+          <w:rStyle w:val="ErrorTok"/>
+        </w:rPr>
+        <w:t xml:space="preserve">www",</w:t>
       </w:r>
     </w:p>
     <w:p>
@@ -2448,10 +2725,23 @@
     </w:p>
     <w:p>
       <w:pPr>
+        <w:pStyle w:val="BodyText"/>
+      </w:pPr>
+      <w:hyperlink r:id="rId37">
+        <w:r>
+          <w:rPr>
+            <w:rStyle w:val="Hyperlink"/>
+          </w:rPr>
+          <w:t xml:space="preserve">Ionic Cordova build docuemntation</w:t>
+        </w:r>
+      </w:hyperlink>
+    </w:p>
+    <w:p>
+      <w:pPr>
         <w:pStyle w:val="Heading2"/>
       </w:pPr>
-      <w:bookmarkStart w:id="37" w:name="leonardo-zanotti"/>
-      <w:bookmarkEnd w:id="37"/>
+      <w:bookmarkStart w:id="38" w:name="leonardo-zanotti"/>
+      <w:bookmarkEnd w:id="38"/>
       <w:r>
         <w:t xml:space="preserve">Leonardo Zanotti</w:t>
       </w:r>
@@ -2564,7 +2854,7 @@
     </w:lvl>
   </w:abstractNum>
   <w:abstractNum w:abstractNumId="990">
-    <w:nsid w:val="cd1b8d5b"/>
+    <w:nsid w:val="1423aaf4"/>
     <w:multiLevelType w:val="multilevel"/>
     <w:lvl w:ilvl="0">
       <w:numFmt w:val="bullet"/>
@@ -2645,7 +2935,7 @@
     </w:lvl>
   </w:abstractNum>
   <w:abstractNum w:abstractNumId="991">
-    <w:nsid w:val="dac826d5"/>
+    <w:nsid w:val="98228198"/>
     <w:multiLevelType w:val="multilevel"/>
     <w:lvl w:ilvl="0">
       <w:numFmt w:val="bullet"/>

</xml_diff>